<commit_message>
Mapa conceptual y guía didáctica
Edición del mapa conceptual y guía didáctica, solictud gráfica del
cuaderno de estudio del tema MA_08_07_CO
</commit_message>
<xml_diff>
--- a/fuentes/contenidos/grado08/guion07/MA_08_07_CO_guIa_didActica_REV.docx
+++ b/fuentes/contenidos/grado08/guion07/MA_08_07_CO_guIa_didActica_REV.docx
@@ -31,9 +31,34 @@
       <w:r>
         <w:t xml:space="preserve">: </w:t>
       </w:r>
-      <w:r>
-        <w:t>Funciones</w:t>
-      </w:r>
+      <w:ins w:id="0" w:author="Edgar Josué Malagón Montaña" w:date="2016-01-02T12:44:00Z">
+        <w:r>
+          <w:t xml:space="preserve">Las </w:t>
+        </w:r>
+      </w:ins>
+      <w:del w:id="1" w:author="Edgar Josué Malagón Montaña" w:date="2016-01-02T12:44:00Z">
+        <w:r>
+          <w:delText>F</w:delText>
+        </w:r>
+      </w:del>
+      <w:ins w:id="2" w:author="Edgar Josué Malagón Montaña" w:date="2016-01-02T12:44:00Z">
+        <w:r>
+          <w:t>f</w:t>
+        </w:r>
+      </w:ins>
+      <w:r>
+        <w:t>unciones</w:t>
+      </w:r>
+    </w:p>
+    <w:p>
+      <w:pPr>
+        <w:spacing w:after="0"/>
+        <w:jc w:val="both"/>
+        <w:rPr>
+          <w:ins w:id="3" w:author="Edgar Josué Malagón Montaña" w:date="2016-01-02T12:44:00Z"/>
+          <w:b/>
+        </w:rPr>
+      </w:pPr>
     </w:p>
     <w:p>
       <w:pPr>
@@ -182,7 +207,15 @@
         <w:rPr>
           <w:rFonts w:eastAsia="Microsoft JhengHei Light" w:cs="Microsoft JhengHei Light"/>
         </w:rPr>
-        <w:t>cas</w:t>
+        <w:t>c</w:t>
+      </w:r>
+      <w:bookmarkStart w:id="4" w:name="_GoBack"/>
+      <w:bookmarkEnd w:id="4"/>
+      <w:r>
+        <w:rPr>
+          <w:rFonts w:eastAsia="Microsoft JhengHei Light" w:cs="Microsoft JhengHei Light"/>
+        </w:rPr>
+        <w:t>as</w:t>
       </w:r>
       <w:proofErr w:type="spellEnd"/>
       <w:r>
@@ -969,11 +1002,9 @@
         </w:rPr>
         <w:t>eje de simetría</w:t>
       </w:r>
-      <w:bookmarkStart w:id="0" w:name="_GoBack"/>
       <w:r>
         <w:t>,</w:t>
       </w:r>
-      <w:bookmarkEnd w:id="0"/>
       <w:r>
         <w:t xml:space="preserve"> la </w:t>
       </w:r>
@@ -1406,6 +1437,14 @@
     <w:abstractNumId w:val="0"/>
   </w:num>
 </w:numbering>
+</file>
+
+<file path=word/people.xml><?xml version="1.0" encoding="utf-8"?>
+<w15:people xmlns:wpc="http://schemas.microsoft.com/office/word/2010/wordprocessingCanvas" xmlns:mc="http://schemas.openxmlformats.org/markup-compatibility/2006" xmlns:o="urn:schemas-microsoft-com:office:office" xmlns:r="http://schemas.openxmlformats.org/officeDocument/2006/relationships" xmlns:m="http://schemas.openxmlformats.org/officeDocument/2006/math" xmlns:v="urn:schemas-microsoft-com:vml" xmlns:wp14="http://schemas.microsoft.com/office/word/2010/wordprocessingDrawing" xmlns:wp="http://schemas.openxmlformats.org/drawingml/2006/wordprocessingDrawing" xmlns:w10="urn:schemas-microsoft-com:office:word" xmlns:w="http://schemas.openxmlformats.org/wordprocessingml/2006/main" xmlns:w14="http://schemas.microsoft.com/office/word/2010/wordml" xmlns:w15="http://schemas.microsoft.com/office/word/2012/wordml" xmlns:wpg="http://schemas.microsoft.com/office/word/2010/wordprocessingGroup" xmlns:wpi="http://schemas.microsoft.com/office/word/2010/wordprocessingInk" xmlns:wne="http://schemas.microsoft.com/office/word/2006/wordml" xmlns:wps="http://schemas.microsoft.com/office/word/2010/wordprocessingShape" mc:Ignorable="w14 w15 wp14">
+  <w15:person w15:author="Edgar Josué Malagón Montaña">
+    <w15:presenceInfo w15:providerId="None" w15:userId="Edgar Josué Malagón Montaña"/>
+  </w15:person>
+</w15:people>
 </file>
 
 <file path=word/styles.xml><?xml version="1.0" encoding="utf-8"?>

</xml_diff>